<commit_message>
se crearon cambios a la BD y su documentacion
</commit_message>
<xml_diff>
--- a/documentacion/GP8-35.docx
+++ b/documentacion/GP8-35.docx
@@ -484,15 +484,15 @@
       <w:r>
         <w:rPr/>
         <w:drawing>
-          <wp:anchor behindDoc="0" distT="0" distB="0" distL="0" distR="0" simplePos="0" locked="0" layoutInCell="1" allowOverlap="1" relativeHeight="3">
+          <wp:anchor behindDoc="0" distT="0" distB="0" distL="0" distR="0" simplePos="0" locked="0" layoutInCell="1" allowOverlap="1" relativeHeight="8">
             <wp:simplePos x="0" y="0"/>
             <wp:positionH relativeFrom="column">
-              <wp:posOffset>28575</wp:posOffset>
+              <wp:align>center</wp:align>
             </wp:positionH>
             <wp:positionV relativeFrom="paragraph">
-              <wp:posOffset>29845</wp:posOffset>
+              <wp:posOffset>635</wp:posOffset>
             </wp:positionV>
-            <wp:extent cx="5677535" cy="2690495"/>
+            <wp:extent cx="5943600" cy="2823845"/>
             <wp:effectExtent l="0" t="0" r="0" b="0"/>
             <wp:wrapSquare wrapText="largest"/>
             <wp:docPr id="3" name="Image1" descr=""/>
@@ -517,7 +517,7 @@
                   <pic:spPr bwMode="auto">
                     <a:xfrm>
                       <a:off x="0" y="0"/>
-                      <a:ext cx="5677535" cy="2690495"/>
+                      <a:ext cx="5943600" cy="2823845"/>
                     </a:xfrm>
                     <a:prstGeom prst="rect">
                       <a:avLst/>
@@ -528,106 +528,6 @@
             </a:graphic>
           </wp:anchor>
         </w:drawing>
-      </w:r>
-    </w:p>
-    <w:p>
-      <w:pPr>
-        <w:pStyle w:val="LOnormal"/>
-        <w:shd w:val="clear" w:fill="auto"/>
-        <w:rPr/>
-      </w:pPr>
-      <w:r>
-        <w:rPr/>
-      </w:r>
-    </w:p>
-    <w:p>
-      <w:pPr>
-        <w:pStyle w:val="LOnormal"/>
-        <w:shd w:val="clear" w:fill="auto"/>
-        <w:rPr/>
-      </w:pPr>
-      <w:r>
-        <w:rPr/>
-      </w:r>
-    </w:p>
-    <w:p>
-      <w:pPr>
-        <w:pStyle w:val="LOnormal"/>
-        <w:shd w:val="clear" w:fill="auto"/>
-        <w:rPr/>
-      </w:pPr>
-      <w:r>
-        <w:rPr/>
-      </w:r>
-    </w:p>
-    <w:p>
-      <w:pPr>
-        <w:pStyle w:val="LOnormal"/>
-        <w:shd w:val="clear" w:fill="auto"/>
-        <w:rPr/>
-      </w:pPr>
-      <w:r>
-        <w:rPr/>
-      </w:r>
-    </w:p>
-    <w:p>
-      <w:pPr>
-        <w:pStyle w:val="LOnormal"/>
-        <w:shd w:val="clear" w:fill="auto"/>
-        <w:rPr/>
-      </w:pPr>
-      <w:r>
-        <w:rPr/>
-      </w:r>
-    </w:p>
-    <w:p>
-      <w:pPr>
-        <w:pStyle w:val="LOnormal"/>
-        <w:shd w:val="clear" w:fill="auto"/>
-        <w:rPr/>
-      </w:pPr>
-      <w:r>
-        <w:rPr/>
-      </w:r>
-    </w:p>
-    <w:p>
-      <w:pPr>
-        <w:pStyle w:val="LOnormal"/>
-        <w:shd w:val="clear" w:fill="auto"/>
-        <w:rPr/>
-      </w:pPr>
-      <w:r>
-        <w:rPr/>
-      </w:r>
-    </w:p>
-    <w:p>
-      <w:pPr>
-        <w:pStyle w:val="LOnormal"/>
-        <w:shd w:val="clear" w:fill="auto"/>
-        <w:rPr/>
-      </w:pPr>
-      <w:r>
-        <w:rPr/>
-      </w:r>
-    </w:p>
-    <w:p>
-      <w:pPr>
-        <w:pStyle w:val="LOnormal"/>
-        <w:shd w:val="clear" w:fill="auto"/>
-        <w:rPr/>
-      </w:pPr>
-      <w:r>
-        <w:rPr/>
-      </w:r>
-    </w:p>
-    <w:p>
-      <w:pPr>
-        <w:pStyle w:val="LOnormal"/>
-        <w:shd w:val="clear" w:fill="auto"/>
-        <w:rPr/>
-      </w:pPr>
-      <w:r>
-        <w:rPr/>
       </w:r>
     </w:p>
     <w:p>
@@ -1796,16 +1696,16 @@
         <w:tblLook w:val="0600"/>
       </w:tblPr>
       <w:tblGrid>
-        <w:gridCol w:w="2337"/>
+        <w:gridCol w:w="2336"/>
         <w:gridCol w:w="2340"/>
-        <w:gridCol w:w="2337"/>
-        <w:gridCol w:w="3065"/>
+        <w:gridCol w:w="2336"/>
+        <w:gridCol w:w="3067"/>
       </w:tblGrid>
       <w:tr>
         <w:trPr/>
         <w:tc>
           <w:tcPr>
-            <w:tcW w:w="2337" w:type="dxa"/>
+            <w:tcW w:w="2336" w:type="dxa"/>
             <w:tcBorders>
               <w:top w:val="single" w:sz="8" w:space="0" w:color="000000"/>
               <w:left w:val="single" w:sz="8" w:space="0" w:color="000000"/>
@@ -1851,7 +1751,7 @@
         </w:tc>
         <w:tc>
           <w:tcPr>
-            <w:tcW w:w="2337" w:type="dxa"/>
+            <w:tcW w:w="2336" w:type="dxa"/>
             <w:tcBorders>
               <w:top w:val="single" w:sz="8" w:space="0" w:color="000000"/>
               <w:left w:val="single" w:sz="8" w:space="0" w:color="000000"/>
@@ -1874,7 +1774,7 @@
         </w:tc>
         <w:tc>
           <w:tcPr>
-            <w:tcW w:w="3065" w:type="dxa"/>
+            <w:tcW w:w="3067" w:type="dxa"/>
             <w:tcBorders>
               <w:top w:val="single" w:sz="8" w:space="0" w:color="000000"/>
               <w:left w:val="single" w:sz="8" w:space="0" w:color="000000"/>
@@ -1900,7 +1800,7 @@
         <w:trPr/>
         <w:tc>
           <w:tcPr>
-            <w:tcW w:w="2337" w:type="dxa"/>
+            <w:tcW w:w="2336" w:type="dxa"/>
             <w:tcBorders>
               <w:left w:val="single" w:sz="8" w:space="0" w:color="000000"/>
               <w:bottom w:val="single" w:sz="8" w:space="0" w:color="000000"/>
@@ -1954,7 +1854,7 @@
         </w:tc>
         <w:tc>
           <w:tcPr>
-            <w:tcW w:w="2337" w:type="dxa"/>
+            <w:tcW w:w="2336" w:type="dxa"/>
             <w:tcBorders>
               <w:left w:val="single" w:sz="8" w:space="0" w:color="000000"/>
               <w:bottom w:val="single" w:sz="8" w:space="0" w:color="000000"/>
@@ -1981,7 +1881,7 @@
         </w:tc>
         <w:tc>
           <w:tcPr>
-            <w:tcW w:w="3065" w:type="dxa"/>
+            <w:tcW w:w="3067" w:type="dxa"/>
             <w:tcBorders>
               <w:left w:val="single" w:sz="8" w:space="0" w:color="000000"/>
               <w:bottom w:val="single" w:sz="8" w:space="0" w:color="000000"/>
@@ -2011,7 +1911,7 @@
         <w:trPr/>
         <w:tc>
           <w:tcPr>
-            <w:tcW w:w="2337" w:type="dxa"/>
+            <w:tcW w:w="2336" w:type="dxa"/>
             <w:tcBorders>
               <w:top w:val="single" w:sz="8" w:space="0" w:color="000000"/>
               <w:left w:val="single" w:sz="8" w:space="0" w:color="000000"/>
@@ -2067,7 +1967,7 @@
         </w:tc>
         <w:tc>
           <w:tcPr>
-            <w:tcW w:w="2337" w:type="dxa"/>
+            <w:tcW w:w="2336" w:type="dxa"/>
             <w:tcBorders>
               <w:top w:val="single" w:sz="8" w:space="0" w:color="000000"/>
               <w:left w:val="single" w:sz="8" w:space="0" w:color="000000"/>
@@ -2095,7 +1995,7 @@
         </w:tc>
         <w:tc>
           <w:tcPr>
-            <w:tcW w:w="3065" w:type="dxa"/>
+            <w:tcW w:w="3067" w:type="dxa"/>
             <w:tcBorders>
               <w:top w:val="single" w:sz="8" w:space="0" w:color="000000"/>
               <w:left w:val="single" w:sz="8" w:space="0" w:color="000000"/>
@@ -2126,7 +2026,7 @@
         <w:trPr/>
         <w:tc>
           <w:tcPr>
-            <w:tcW w:w="2337" w:type="dxa"/>
+            <w:tcW w:w="2336" w:type="dxa"/>
             <w:tcBorders>
               <w:top w:val="single" w:sz="8" w:space="0" w:color="000000"/>
               <w:left w:val="single" w:sz="8" w:space="0" w:color="000000"/>
@@ -2182,7 +2082,7 @@
         </w:tc>
         <w:tc>
           <w:tcPr>
-            <w:tcW w:w="2337" w:type="dxa"/>
+            <w:tcW w:w="2336" w:type="dxa"/>
             <w:tcBorders>
               <w:top w:val="single" w:sz="8" w:space="0" w:color="000000"/>
               <w:left w:val="single" w:sz="8" w:space="0" w:color="000000"/>
@@ -2210,7 +2110,7 @@
         </w:tc>
         <w:tc>
           <w:tcPr>
-            <w:tcW w:w="3065" w:type="dxa"/>
+            <w:tcW w:w="3067" w:type="dxa"/>
             <w:tcBorders>
               <w:top w:val="single" w:sz="8" w:space="0" w:color="000000"/>
               <w:left w:val="single" w:sz="8" w:space="0" w:color="000000"/>
@@ -3070,6 +2970,80 @@
   </w:style>
   <w:style w:type="character" w:styleId="ListLabel39">
     <w:name w:val="ListLabel 39"/>
+    <w:qFormat/>
+    <w:rPr>
+      <w:rFonts w:ascii="PT Sans Narrow" w:hAnsi="PT Sans Narrow" w:eastAsia="PT Sans Narrow" w:cs="PT Sans Narrow"/>
+      <w:color w:val="0065FF"/>
+      <w:sz w:val="32"/>
+      <w:szCs w:val="32"/>
+      <w:u w:val="single"/>
+    </w:rPr>
+  </w:style>
+  <w:style w:type="character" w:styleId="ListLabel40">
+    <w:name w:val="ListLabel 40"/>
+    <w:qFormat/>
+    <w:rPr>
+      <w:u w:val="none"/>
+    </w:rPr>
+  </w:style>
+  <w:style w:type="character" w:styleId="ListLabel41">
+    <w:name w:val="ListLabel 41"/>
+    <w:qFormat/>
+    <w:rPr>
+      <w:u w:val="none"/>
+    </w:rPr>
+  </w:style>
+  <w:style w:type="character" w:styleId="ListLabel42">
+    <w:name w:val="ListLabel 42"/>
+    <w:qFormat/>
+    <w:rPr>
+      <w:u w:val="none"/>
+    </w:rPr>
+  </w:style>
+  <w:style w:type="character" w:styleId="ListLabel43">
+    <w:name w:val="ListLabel 43"/>
+    <w:qFormat/>
+    <w:rPr>
+      <w:u w:val="none"/>
+    </w:rPr>
+  </w:style>
+  <w:style w:type="character" w:styleId="ListLabel44">
+    <w:name w:val="ListLabel 44"/>
+    <w:qFormat/>
+    <w:rPr>
+      <w:u w:val="none"/>
+    </w:rPr>
+  </w:style>
+  <w:style w:type="character" w:styleId="ListLabel45">
+    <w:name w:val="ListLabel 45"/>
+    <w:qFormat/>
+    <w:rPr>
+      <w:u w:val="none"/>
+    </w:rPr>
+  </w:style>
+  <w:style w:type="character" w:styleId="ListLabel46">
+    <w:name w:val="ListLabel 46"/>
+    <w:qFormat/>
+    <w:rPr>
+      <w:u w:val="none"/>
+    </w:rPr>
+  </w:style>
+  <w:style w:type="character" w:styleId="ListLabel47">
+    <w:name w:val="ListLabel 47"/>
+    <w:qFormat/>
+    <w:rPr>
+      <w:u w:val="none"/>
+    </w:rPr>
+  </w:style>
+  <w:style w:type="character" w:styleId="ListLabel48">
+    <w:name w:val="ListLabel 48"/>
+    <w:qFormat/>
+    <w:rPr>
+      <w:u w:val="none"/>
+    </w:rPr>
+  </w:style>
+  <w:style w:type="character" w:styleId="ListLabel49">
+    <w:name w:val="ListLabel 49"/>
     <w:qFormat/>
     <w:rPr>
       <w:rFonts w:ascii="PT Sans Narrow" w:hAnsi="PT Sans Narrow" w:eastAsia="PT Sans Narrow" w:cs="PT Sans Narrow"/>

</xml_diff>